<commit_message>
added rough header, this will all change when we merge MIE
as it will be run only server side. Note weapon EH may be spammed multiple times, check eh globallity
</commit_message>
<xml_diff>
--- a/A3-Antistasi/functions/Logistics/adding stuff to the new JNL.docx
+++ b/A3-Antistasi/functions/Logistics/adding stuff to the new JNL.docx
@@ -126,10 +126,7 @@
       </w:r>
       <w:proofErr w:type="spellStart"/>
       <w:r>
-        <w:t>logistics_</w:t>
-      </w:r>
-      <w:r>
-        <w:t>attachmentOffset</w:t>
+        <w:t>logistics_attachmentOffset</w:t>
       </w:r>
       <w:proofErr w:type="spellEnd"/>
       <w:r>
@@ -143,7 +140,24 @@
         </w:rPr>
       </w:pPr>
       <w:r>
-        <w:t>[Model, offset, rotation, size (how many nodes it uses)]</w:t>
+        <w:t>[Model, offset, rotation, size (how many nodes it uses</w:t>
+      </w:r>
+      <w:proofErr w:type="gramStart"/>
+      <w:r>
+        <w:t>)</w:t>
+      </w:r>
+      <w:r>
+        <w:t xml:space="preserve"> </w:t>
+      </w:r>
+      <w:r>
+        <w:t>,</w:t>
+      </w:r>
+      <w:proofErr w:type="gramEnd"/>
+      <w:r>
+        <w:t xml:space="preserve"> weapon recoil (if it’s a weapon)</w:t>
+      </w:r>
+      <w:r>
+        <w:t>]</w:t>
       </w:r>
     </w:p>
     <w:p>
@@ -166,10 +180,7 @@
       </w:r>
       <w:proofErr w:type="spellStart"/>
       <w:r>
-        <w:t>logistics</w:t>
-      </w:r>
-      <w:r>
-        <w:t>_weapons</w:t>
+        <w:t>logistics_weapons</w:t>
       </w:r>
       <w:proofErr w:type="spellEnd"/>
       <w:r>
@@ -326,6 +337,14 @@
         <w:tab/>
         <w:t xml:space="preserve">     while looking at the vehicle in game.</w:t>
       </w:r>
+      <w:r>
+        <w:t xml:space="preserve"> Or use the provided function _</w:t>
+      </w:r>
+      <w:proofErr w:type="spellStart"/>
+      <w:r>
+        <w:t>classNameToModel</w:t>
+      </w:r>
+      <w:proofErr w:type="spellEnd"/>
     </w:p>
     <w:p>
       <w:r>

</xml_diff>